<commit_message>
updated readme with changes from last commit
</commit_message>
<xml_diff>
--- a/DeuteRater_H_readme.docx
+++ b/DeuteRater_H_readme.docx
@@ -6,7 +6,6 @@
       <w:pPr>
         <w:jc w:val="center"/>
       </w:pPr>
-      <w:bookmarkStart w:id="0" w:name="_GoBack"/>
       <w:proofErr w:type="spellStart"/>
       <w:r>
         <w:t>DeuteRater</w:t>
@@ -16,9 +15,14 @@
         <w:t>-H ReadMe</w:t>
       </w:r>
     </w:p>
-    <w:bookmarkEnd w:id="0" w:displacedByCustomXml="next"/>
     <w:sdt>
       <w:sdtPr>
+        <w:rPr>
+          <w:rFonts w:asciiTheme="minorHAnsi" w:eastAsiaTheme="minorHAnsi" w:hAnsiTheme="minorHAnsi" w:cstheme="minorBidi"/>
+          <w:color w:val="auto"/>
+          <w:sz w:val="22"/>
+          <w:szCs w:val="22"/>
+        </w:rPr>
         <w:id w:val="-781879225"/>
         <w:docPartObj>
           <w:docPartGallery w:val="Table of Contents"/>
@@ -27,13 +31,9 @@
       </w:sdtPr>
       <w:sdtEndPr>
         <w:rPr>
-          <w:rFonts w:asciiTheme="minorHAnsi" w:eastAsiaTheme="minorHAnsi" w:hAnsiTheme="minorHAnsi" w:cstheme="minorBidi"/>
           <w:b/>
           <w:bCs/>
           <w:noProof/>
-          <w:color w:val="auto"/>
-          <w:sz w:val="22"/>
-          <w:szCs w:val="22"/>
         </w:rPr>
       </w:sdtEndPr>
       <w:sdtContent>
@@ -1935,12 +1935,12 @@
       <w:pPr>
         <w:pStyle w:val="Heading1"/>
       </w:pPr>
-      <w:bookmarkStart w:id="1" w:name="_Toc86148488"/>
+      <w:bookmarkStart w:id="0" w:name="_Toc86148488"/>
       <w:r>
         <w:lastRenderedPageBreak/>
         <w:t>Introduction</w:t>
       </w:r>
-      <w:bookmarkEnd w:id="1"/>
+      <w:bookmarkEnd w:id="0"/>
     </w:p>
     <w:p>
       <w:r>
@@ -2002,11 +2002,11 @@
       <w:pPr>
         <w:pStyle w:val="Heading2"/>
       </w:pPr>
-      <w:bookmarkStart w:id="2" w:name="_Toc86148489"/>
+      <w:bookmarkStart w:id="1" w:name="_Toc86148489"/>
       <w:r>
         <w:t>Version Choice</w:t>
       </w:r>
-      <w:bookmarkEnd w:id="2"/>
+      <w:bookmarkEnd w:id="1"/>
     </w:p>
     <w:p>
       <w:r>
@@ -2018,11 +2018,11 @@
       <w:pPr>
         <w:pStyle w:val="Heading2"/>
       </w:pPr>
-      <w:bookmarkStart w:id="3" w:name="_Toc86148490"/>
+      <w:bookmarkStart w:id="2" w:name="_Toc86148490"/>
       <w:r>
         <w:t>Prerequisites</w:t>
       </w:r>
-      <w:bookmarkEnd w:id="3"/>
+      <w:bookmarkEnd w:id="2"/>
     </w:p>
     <w:p>
       <w:r>
@@ -2071,7 +2071,7 @@
       <w:pPr>
         <w:pStyle w:val="Heading1"/>
       </w:pPr>
-      <w:bookmarkStart w:id="4" w:name="_Toc86148491"/>
+      <w:bookmarkStart w:id="3" w:name="_Toc86148491"/>
       <w:r>
         <w:t>In</w:t>
       </w:r>
@@ -2081,17 +2081,17 @@
       <w:r>
         <w:t>tallation</w:t>
       </w:r>
-      <w:bookmarkEnd w:id="4"/>
+      <w:bookmarkEnd w:id="3"/>
     </w:p>
     <w:p>
       <w:pPr>
         <w:pStyle w:val="Heading2"/>
       </w:pPr>
-      <w:bookmarkStart w:id="5" w:name="_Toc86148492"/>
+      <w:bookmarkStart w:id="4" w:name="_Toc86148492"/>
       <w:r>
         <w:t>Exe version</w:t>
       </w:r>
-      <w:bookmarkEnd w:id="5"/>
+      <w:bookmarkEnd w:id="4"/>
     </w:p>
     <w:p>
       <w:r>
@@ -2240,12 +2240,12 @@
       <w:pPr>
         <w:pStyle w:val="Heading2"/>
       </w:pPr>
-      <w:bookmarkStart w:id="6" w:name="_Toc86148493"/>
+      <w:bookmarkStart w:id="5" w:name="_Toc86148493"/>
       <w:r>
         <w:lastRenderedPageBreak/>
         <w:t>Python Source Code Version</w:t>
       </w:r>
-      <w:bookmarkEnd w:id="6"/>
+      <w:bookmarkEnd w:id="5"/>
     </w:p>
     <w:p>
       <w:r>
@@ -2403,7 +2403,7 @@
       <w:r>
         <w:t xml:space="preserve"> </w:t>
       </w:r>
-      <w:bookmarkStart w:id="7" w:name="_Toc86148494"/>
+      <w:bookmarkStart w:id="6" w:name="_Toc86148494"/>
       <w:r>
         <w:t xml:space="preserve">Using </w:t>
       </w:r>
@@ -2415,17 +2415,17 @@
       <w:r>
         <w:t>-H</w:t>
       </w:r>
-      <w:bookmarkEnd w:id="7"/>
+      <w:bookmarkEnd w:id="6"/>
     </w:p>
     <w:p>
       <w:pPr>
         <w:pStyle w:val="Heading2"/>
       </w:pPr>
-      <w:bookmarkStart w:id="8" w:name="_Toc86148495"/>
+      <w:bookmarkStart w:id="7" w:name="_Toc86148495"/>
       <w:r>
         <w:t>Activating the Software</w:t>
       </w:r>
-      <w:bookmarkEnd w:id="8"/>
+      <w:bookmarkEnd w:id="7"/>
     </w:p>
     <w:p>
       <w:r>
@@ -2510,10 +2510,10 @@
         </w:rPr>
         <w:lastRenderedPageBreak/>
         <w:drawing>
-          <wp:inline distT="0" distB="0" distL="0" distR="0" wp14:anchorId="61596B6D" wp14:editId="3E7B2105">
-            <wp:extent cx="5943600" cy="5266690"/>
+          <wp:inline distT="0" distB="0" distL="0" distR="0" wp14:anchorId="7E963A86" wp14:editId="55426E22">
+            <wp:extent cx="5943600" cy="5262245"/>
             <wp:effectExtent l="0" t="0" r="0" b="0"/>
-            <wp:docPr id="6" name="Picture 6"/>
+            <wp:docPr id="35" name="Picture 35"/>
             <wp:cNvGraphicFramePr>
               <a:graphicFrameLocks xmlns:a="http://schemas.openxmlformats.org/drawingml/2006/main" noChangeAspect="1"/>
             </wp:cNvGraphicFramePr>
@@ -2533,7 +2533,7 @@
                   <pic:spPr>
                     <a:xfrm>
                       <a:off x="0" y="0"/>
-                      <a:ext cx="5943600" cy="5266690"/>
+                      <a:ext cx="5943600" cy="5262245"/>
                     </a:xfrm>
                     <a:prstGeom prst="rect">
                       <a:avLst/>
@@ -2555,11 +2555,11 @@
       <w:pPr>
         <w:pStyle w:val="Heading2"/>
       </w:pPr>
-      <w:bookmarkStart w:id="9" w:name="_Toc86148496"/>
+      <w:bookmarkStart w:id="8" w:name="_Toc86148496"/>
       <w:r>
         <w:t>Create Guide File</w:t>
       </w:r>
-      <w:bookmarkEnd w:id="9"/>
+      <w:bookmarkEnd w:id="8"/>
     </w:p>
     <w:p>
       <w:r>
@@ -3250,7 +3250,7 @@
       <w:pPr>
         <w:pStyle w:val="Heading2"/>
       </w:pPr>
-      <w:bookmarkStart w:id="10" w:name="_Toc86148497"/>
+      <w:bookmarkStart w:id="9" w:name="_Toc86148497"/>
       <w:r>
         <w:t xml:space="preserve">Rate </w:t>
       </w:r>
@@ -3260,7 +3260,7 @@
       <w:r>
         <w:t xml:space="preserve"> – General</w:t>
       </w:r>
-      <w:bookmarkEnd w:id="10"/>
+      <w:bookmarkEnd w:id="9"/>
     </w:p>
     <w:p>
       <w:r>
@@ -3450,10 +3450,10 @@
           <w:noProof/>
         </w:rPr>
         <w:drawing>
-          <wp:inline distT="0" distB="0" distL="0" distR="0" wp14:anchorId="7C25FF24" wp14:editId="0B51B788">
-            <wp:extent cx="5943600" cy="5266690"/>
+          <wp:inline distT="0" distB="0" distL="0" distR="0" wp14:anchorId="266F675B" wp14:editId="19A4F722">
+            <wp:extent cx="5943600" cy="5262245"/>
             <wp:effectExtent l="0" t="0" r="0" b="0"/>
-            <wp:docPr id="9" name="Picture 9"/>
+            <wp:docPr id="36" name="Picture 36"/>
             <wp:cNvGraphicFramePr>
               <a:graphicFrameLocks xmlns:a="http://schemas.openxmlformats.org/drawingml/2006/main" noChangeAspect="1"/>
             </wp:cNvGraphicFramePr>
@@ -3473,7 +3473,7 @@
                   <pic:spPr>
                     <a:xfrm>
                       <a:off x="0" y="0"/>
-                      <a:ext cx="5943600" cy="5266690"/>
+                      <a:ext cx="5943600" cy="5262245"/>
                     </a:xfrm>
                     <a:prstGeom prst="rect">
                       <a:avLst/>
@@ -3821,11 +3821,11 @@
       <w:pPr>
         <w:pStyle w:val="Heading2"/>
       </w:pPr>
-      <w:bookmarkStart w:id="11" w:name="_Toc86148498"/>
+      <w:bookmarkStart w:id="10" w:name="_Toc86148498"/>
       <w:r>
         <w:t>Rate Calculation – Extract</w:t>
       </w:r>
-      <w:bookmarkEnd w:id="11"/>
+      <w:bookmarkEnd w:id="10"/>
     </w:p>
     <w:p>
       <w:r>
@@ -4599,11 +4599,11 @@
       <w:pPr>
         <w:pStyle w:val="Heading2"/>
       </w:pPr>
-      <w:bookmarkStart w:id="12" w:name="_Toc86148499"/>
+      <w:bookmarkStart w:id="11" w:name="_Toc86148499"/>
       <w:r>
         <w:t>Rate Calculation – Provide Time and Enrichment</w:t>
       </w:r>
-      <w:bookmarkEnd w:id="12"/>
+      <w:bookmarkEnd w:id="11"/>
     </w:p>
     <w:p>
       <w:r>
@@ -4959,11 +4959,11 @@
       <w:pPr>
         <w:pStyle w:val="Heading2"/>
       </w:pPr>
-      <w:bookmarkStart w:id="13" w:name="_Toc86148500"/>
+      <w:bookmarkStart w:id="12" w:name="_Toc86148500"/>
       <w:r>
         <w:t>Rate Calculation – Combine Extracted Files</w:t>
       </w:r>
-      <w:bookmarkEnd w:id="13"/>
+      <w:bookmarkEnd w:id="12"/>
     </w:p>
     <w:p>
       <w:r>
@@ -5138,14 +5138,14 @@
       <w:pPr>
         <w:pStyle w:val="Heading2"/>
       </w:pPr>
-      <w:bookmarkStart w:id="14" w:name="_Toc86148501"/>
+      <w:bookmarkStart w:id="13" w:name="_Toc86148501"/>
       <w:r>
         <w:t xml:space="preserve">Rate Calculation – </w:t>
       </w:r>
-      <w:r>
-        <w:t>Calculate Delta by Enrichment</w:t>
-      </w:r>
-      <w:bookmarkEnd w:id="14"/>
+      <w:bookmarkEnd w:id="13"/>
+      <w:r>
+        <w:t>Calculate Baseline Enrichment</w:t>
+      </w:r>
     </w:p>
     <w:p>
       <w:r>
@@ -5169,7 +5169,7 @@
       </w:r>
       <w:proofErr w:type="spellStart"/>
       <w:r>
-        <w:t>combined_extracted_files_output.tsv</w:t>
+        <w:t>delta_by_enrichment.tsv</w:t>
       </w:r>
       <w:proofErr w:type="spellEnd"/>
       <w:r>
@@ -5208,11 +5208,11 @@
       <w:pPr>
         <w:pStyle w:val="Heading2"/>
       </w:pPr>
-      <w:bookmarkStart w:id="15" w:name="_Toc86148502"/>
+      <w:bookmarkStart w:id="14" w:name="_Toc86148502"/>
       <w:r>
         <w:t>Rate Calculation – Rate Calculation</w:t>
       </w:r>
-      <w:bookmarkEnd w:id="15"/>
+      <w:bookmarkEnd w:id="14"/>
     </w:p>
     <w:p>
       <w:r>
@@ -5225,7 +5225,7 @@
       </w:r>
       <w:proofErr w:type="spellStart"/>
       <w:r>
-        <w:t>combined_extracted_files_output.tsv</w:t>
+        <w:t>delta_by_enrichment.tsv</w:t>
       </w:r>
       <w:proofErr w:type="spellEnd"/>
       <w:r>
@@ -5307,18 +5307,13 @@
         <w:t xml:space="preserve"> – the </w:t>
       </w:r>
       <w:r>
-        <w:t xml:space="preserve">Protein </w:t>
-      </w:r>
-      <w:proofErr w:type="spellStart"/>
-      <w:r>
-        <w:t>ID</w:t>
-      </w:r>
-      <w:r>
-        <w:t>for</w:t>
-      </w:r>
-      <w:proofErr w:type="spellEnd"/>
-      <w:r>
-        <w:t xml:space="preserve"> the data analyzed in this row.</w:t>
+        <w:t>Protein ID</w:t>
+      </w:r>
+      <w:r>
+        <w:t xml:space="preserve"> </w:t>
+      </w:r>
+      <w:r>
+        <w:t>for the data analyzed in this row.</w:t>
       </w:r>
     </w:p>
     <w:p>
@@ -5577,11 +5572,11 @@
       <w:pPr>
         <w:pStyle w:val="Heading2"/>
       </w:pPr>
-      <w:bookmarkStart w:id="16" w:name="_Toc86148503"/>
+      <w:bookmarkStart w:id="15" w:name="_Toc86148503"/>
       <w:r>
         <w:t>Rate Calculation – Combine Sequence Rates</w:t>
       </w:r>
-      <w:bookmarkEnd w:id="16"/>
+      <w:bookmarkEnd w:id="15"/>
     </w:p>
     <w:p>
       <w:r>
@@ -5761,11 +5756,11 @@
       <w:pPr>
         <w:pStyle w:val="Heading1"/>
       </w:pPr>
-      <w:bookmarkStart w:id="17" w:name="_Toc86148504"/>
+      <w:bookmarkStart w:id="16" w:name="_Toc86148504"/>
       <w:r>
         <w:t>Settings</w:t>
       </w:r>
-      <w:bookmarkEnd w:id="17"/>
+      <w:bookmarkEnd w:id="16"/>
     </w:p>
     <w:p>
       <w:proofErr w:type="spellStart"/>
@@ -5810,11 +5805,11 @@
       <w:pPr>
         <w:pStyle w:val="Heading2"/>
       </w:pPr>
-      <w:bookmarkStart w:id="18" w:name="_Toc86148505"/>
+      <w:bookmarkStart w:id="17" w:name="_Toc86148505"/>
       <w:r>
         <w:t>Settings Menu</w:t>
       </w:r>
-      <w:bookmarkEnd w:id="18"/>
+      <w:bookmarkEnd w:id="17"/>
     </w:p>
     <w:p>
       <w:r>
@@ -5910,10 +5905,10 @@
           <w:noProof/>
         </w:rPr>
         <w:drawing>
-          <wp:inline distT="0" distB="0" distL="0" distR="0" wp14:anchorId="39E63427" wp14:editId="2766C0F6">
-            <wp:extent cx="5943600" cy="5266690"/>
+          <wp:inline distT="0" distB="0" distL="0" distR="0" wp14:anchorId="20D55425" wp14:editId="2ED1A995">
+            <wp:extent cx="5943600" cy="5262245"/>
             <wp:effectExtent l="0" t="0" r="0" b="0"/>
-            <wp:docPr id="21" name="Picture 21"/>
+            <wp:docPr id="37" name="Picture 37"/>
             <wp:cNvGraphicFramePr>
               <a:graphicFrameLocks xmlns:a="http://schemas.openxmlformats.org/drawingml/2006/main" noChangeAspect="1"/>
             </wp:cNvGraphicFramePr>
@@ -5933,7 +5928,7 @@
                   <pic:spPr>
                     <a:xfrm>
                       <a:off x="0" y="0"/>
-                      <a:ext cx="5943600" cy="5266690"/>
+                      <a:ext cx="5943600" cy="5262245"/>
                     </a:xfrm>
                     <a:prstGeom prst="rect">
                       <a:avLst/>
@@ -5963,10 +5958,10 @@
         </w:rPr>
         <w:lastRenderedPageBreak/>
         <w:drawing>
-          <wp:inline distT="0" distB="0" distL="0" distR="0" wp14:anchorId="7F24E1A5" wp14:editId="36064586">
-            <wp:extent cx="5943600" cy="4789805"/>
+          <wp:inline distT="0" distB="0" distL="0" distR="0" wp14:anchorId="12EF3AB7" wp14:editId="6F05EC3D">
+            <wp:extent cx="5943600" cy="4351020"/>
             <wp:effectExtent l="0" t="0" r="0" b="0"/>
-            <wp:docPr id="23" name="Picture 23"/>
+            <wp:docPr id="38" name="Picture 38"/>
             <wp:cNvGraphicFramePr>
               <a:graphicFrameLocks xmlns:a="http://schemas.openxmlformats.org/drawingml/2006/main" noChangeAspect="1"/>
             </wp:cNvGraphicFramePr>
@@ -5986,7 +5981,7 @@
                   <pic:spPr>
                     <a:xfrm>
                       <a:off x="0" y="0"/>
-                      <a:ext cx="5943600" cy="4789805"/>
+                      <a:ext cx="5943600" cy="4351020"/>
                     </a:xfrm>
                     <a:prstGeom prst="rect">
                       <a:avLst/>
@@ -6071,15 +6066,72 @@
     </w:p>
     <w:p>
       <w:r>
+        <w:t xml:space="preserve">Default Cores to Use – </w:t>
+      </w:r>
+      <w:bookmarkStart w:id="18" w:name="_Hlk86052874"/>
+      <w:r>
+        <w:t>the number of processor cores to use for calculations if “Recognize available cores” is set to “No”.</w:t>
+      </w:r>
+    </w:p>
+    <w:p>
+      <w:r>
+        <w:t>Graph file type – the file type for the output graphs</w:t>
+      </w:r>
+    </w:p>
+    <w:p>
+      <w:r>
         <w:lastRenderedPageBreak/>
-        <w:t xml:space="preserve">Default Cores to Use – </w:t>
-      </w:r>
-      <w:bookmarkStart w:id="19" w:name="_Hlk86052874"/>
-      <w:r>
-        <w:t>the number of processor cores to use for calculations if “Recognize available cores” is set to “No”.</w:t>
-      </w:r>
-    </w:p>
-    <w:bookmarkEnd w:id="19"/>
+        <w:t>Retention Time Unit – if the provided retention times in the guide file are seconds or minutes.</w:t>
+      </w:r>
+    </w:p>
+    <w:p>
+      <w:r>
+        <w:t>Extraction Time Window (min) – the guide file provides a retention time for each feature to be searched for.  This is the allowed error for that retention time while searching in the .</w:t>
+      </w:r>
+      <w:proofErr w:type="spellStart"/>
+      <w:r>
+        <w:t>mzML</w:t>
+      </w:r>
+      <w:proofErr w:type="spellEnd"/>
+      <w:r>
+        <w:t xml:space="preserve"> files for that feature.  Value is one way, so allowed error is plus or minus this value. Time unit is minutes.</w:t>
+      </w:r>
+    </w:p>
+    <w:p>
+      <w:r>
+        <w:t>Allowed m/z error (ppm) – the guide file provides a Precursor m/z for each feature to be searched for.  This is the allowed error for that m/z while searching in the .</w:t>
+      </w:r>
+      <w:proofErr w:type="spellStart"/>
+      <w:r>
+        <w:t>mzML</w:t>
+      </w:r>
+      <w:proofErr w:type="spellEnd"/>
+      <w:r>
+        <w:t xml:space="preserve"> files for that feature.  Value is one way, so allowed error is plus or minus this value. Value is ppm error.</w:t>
+      </w:r>
+    </w:p>
+    <w:p>
+      <w:r>
+        <w:t>Use Chromatography Division – this setting attempts to find the best chromatography peak for extraction.  It can be turned off (“No”) used to compare the chromatography of different charge states of the same peptide within each .</w:t>
+      </w:r>
+      <w:proofErr w:type="spellStart"/>
+      <w:r>
+        <w:t>mzML</w:t>
+      </w:r>
+      <w:proofErr w:type="spellEnd"/>
+      <w:r>
+        <w:t xml:space="preserve"> file (“</w:t>
+      </w:r>
+      <w:proofErr w:type="spellStart"/>
+      <w:r>
+        <w:t>Intrafile</w:t>
+      </w:r>
+      <w:proofErr w:type="spellEnd"/>
+      <w:r>
+        <w:t>”) or to compare the same peptide and its charge states between files (“Interfile”) This will increase calculation time, generate extra intermediate files and may remove data.</w:t>
+      </w:r>
+    </w:p>
+    <w:bookmarkEnd w:id="18"/>
     <w:p>
       <w:r>
         <w:t>Minimum timepoints (enrichment)</w:t>
@@ -6094,64 +6146,6 @@
       </w:r>
     </w:p>
     <w:p>
-      <w:r>
-        <w:t>Retention Time Unit – if the provided retention times in the guide file are seconds or minutes.</w:t>
-      </w:r>
-    </w:p>
-    <w:p>
-      <w:r>
-        <w:t xml:space="preserve">Extraction Time Window (min) – </w:t>
-      </w:r>
-      <w:r>
-        <w:t>the guide file provides a retention time for each feature to be searched for.  This is the allowed error for that retention time while searching in the .</w:t>
-      </w:r>
-      <w:proofErr w:type="spellStart"/>
-      <w:r>
-        <w:t>mzML</w:t>
-      </w:r>
-      <w:proofErr w:type="spellEnd"/>
-      <w:r>
-        <w:t xml:space="preserve"> files for that feature.  Value is one way, so allowed error is plus or minus this value. Time unit is minutes.</w:t>
-      </w:r>
-    </w:p>
-    <w:p>
-      <w:r>
-        <w:t>Allowed m/z error (ppm) – the guide file provides a Precursor m/z for each feature to be searched for.  This is the allowed error for that m/z while searching in the .</w:t>
-      </w:r>
-      <w:proofErr w:type="spellStart"/>
-      <w:r>
-        <w:t>mzML</w:t>
-      </w:r>
-      <w:proofErr w:type="spellEnd"/>
-      <w:r>
-        <w:t xml:space="preserve"> files for that feature.  Value is one way, so allowed error is plus or minus this value. Value is ppm error.</w:t>
-      </w:r>
-    </w:p>
-    <w:p>
-      <w:r>
-        <w:t>Use Chromatography Division – this setting attempts to find the best chromatography peak for extraction.  It can be turned off (“No”) used to compare the chromatography of different charge states of the same peptide within each .</w:t>
-      </w:r>
-      <w:proofErr w:type="spellStart"/>
-      <w:r>
-        <w:t>mzML</w:t>
-      </w:r>
-      <w:proofErr w:type="spellEnd"/>
-      <w:r>
-        <w:t xml:space="preserve"> file (“</w:t>
-      </w:r>
-      <w:proofErr w:type="spellStart"/>
-      <w:r>
-        <w:t>Intrafile</w:t>
-      </w:r>
-      <w:proofErr w:type="spellEnd"/>
-      <w:r>
-        <w:t xml:space="preserve">”) or </w:t>
-      </w:r>
-      <w:r>
-        <w:t>to compare the same peptide and its charge states between files (“Interfile”) This will increase calculation time, generate extra intermediate files and may remove data.</w:t>
-      </w:r>
-    </w:p>
-    <w:p>
       <w:proofErr w:type="spellStart"/>
       <w:r>
         <w:t>mz</w:t>
@@ -6184,13 +6178,17 @@
     </w:p>
     <w:p>
       <w:r>
-        <w:t xml:space="preserve">Label Key – the amount of deuterium incorporated into any amino acid is determined by the biochemical pathways in </w:t>
-      </w:r>
-      <w:r>
-        <w:t xml:space="preserve">an organism.  </w:t>
-      </w:r>
-      <w:r>
-        <w:t xml:space="preserve">This may vary by organism, time of life or disease state.  This tells </w:t>
+        <w:t>Minimum Peptide Length – the minimum length of a peptide to be considered for further analysis.</w:t>
+      </w:r>
+    </w:p>
+    <w:p>
+      <w:r>
+        <w:t>Minimum Allowed N Value – the minimum amount of potential deuterium sites a peptide must have to be considered for further analysis.</w:t>
+      </w:r>
+    </w:p>
+    <w:p>
+      <w:r>
+        <w:t xml:space="preserve">Label Key – the amount of deuterium incorporated into any amino acid is determined by the biochemical pathways in an organism.  This may vary by organism, time of life or disease state.  This tells </w:t>
       </w:r>
       <w:proofErr w:type="spellStart"/>
       <w:r>
@@ -6209,27 +6207,17 @@
     </w:p>
     <w:p>
       <w:r>
-        <w:t>Minimum Peptide Length – the minimum length of a peptide to be considered for further analysis.</w:t>
-      </w:r>
-    </w:p>
-    <w:p>
-      <w:r>
-        <w:t>Minimum Allowed N Value – the minimum amount of potential deuterium sites a peptide must have to be considered for further analysis.</w:t>
-      </w:r>
-    </w:p>
-    <w:p>
-      <w:r>
         <w:t>Minimum Non-zero points (rate) – the number of unique times a peptide must be observed at to allow a calculation of the peptide turnover rate.</w:t>
       </w:r>
     </w:p>
     <w:p>
       <w:r>
+        <w:t>Minimum allowed rate – the lowest peptide turnover rate that is considered valid</w:t>
+      </w:r>
+    </w:p>
+    <w:p>
+      <w:r>
         <w:lastRenderedPageBreak/>
-        <w:t>Minimum allowed rate – the lowest peptide turnover rate that is considered valid</w:t>
-      </w:r>
-    </w:p>
-    <w:p>
-      <w:r>
         <w:t>Maximum allowed rate – the highest peptide turnover rate that is considered valid.</w:t>
       </w:r>
     </w:p>
@@ -6251,118 +6239,115 @@
     </w:p>
     <w:p>
       <w:r>
+        <w:t xml:space="preserve">Lowest allowed isotope value (fraction of unlabeled) – Noise or mis-identification can lead to points that are theoretically impossible.  </w:t>
+      </w:r>
+      <w:r>
+        <w:t>All peaks after M0 should be increasing above their unlabeled baseline value. To ensure this is the</w:t>
+      </w:r>
+      <w:r>
+        <w:t xml:space="preserve"> case we multipl</w:t>
+      </w:r>
+      <w:r>
+        <w:t>y</w:t>
+      </w:r>
+      <w:r>
+        <w:t xml:space="preserve"> the baseline value of each isotope except M0 by this value, </w:t>
+      </w:r>
+      <w:r>
+        <w:t>which should be less than 1.  If any of the isotopes drop below this setting multiplied by their baseline value, all isotope</w:t>
+      </w:r>
+      <w:r>
+        <w:t>s</w:t>
+      </w:r>
+      <w:r>
+        <w:t xml:space="preserve"> of that point are dropped.</w:t>
+      </w:r>
+    </w:p>
+    <w:p>
+      <w:r>
+        <w:t>Highest allowed isotope value (fraction of unlabeled)</w:t>
+      </w:r>
+      <w:r>
+        <w:t xml:space="preserve"> – Noise or mis-identification can lead to points that are theoretically impossible.  M0 should be decreasing below its unlabeled baseline value. To ensure this is the case we multiply the baseline value of M0 by this value, which should be greater than 1.  If M0 increases above this setting multiplied by its baseline value, all </w:t>
+      </w:r>
+      <w:proofErr w:type="spellStart"/>
+      <w:r>
+        <w:t>isotop</w:t>
+      </w:r>
+      <w:r>
+        <w:t>s</w:t>
+      </w:r>
+      <w:r>
+        <w:t>e</w:t>
+      </w:r>
+      <w:proofErr w:type="spellEnd"/>
+      <w:r>
+        <w:t xml:space="preserve"> of that point are dropped</w:t>
+      </w:r>
+      <w:r>
+        <w:t>.</w:t>
+      </w:r>
+    </w:p>
+    <w:p>
+      <w:r>
+        <w:t>M0 decreasing allowed noise (fraction of unlabeled M0) – M0 should be constantly decreasing, or at the very least staying steady.  We wish to determine if that is the case.  This value is multiplied by the baseline m0 value.  If any point is higher in value than the previous point + baseline M0 x this setting, it is determined that M0 is not constantly decreasing.</w:t>
+      </w:r>
+    </w:p>
+    <w:p>
+      <w:r>
+        <w:t xml:space="preserve">Median absolute residuals cutoff single point – the error metric for assessing the goodness of a peptide rate fit is determined by the distance of the points from their fit line.  The median of the absolute value of these residuals is compared to a cutoff to determine if the rate curve is considered good or bad.  Because single timepoints have fewer points to fit, the lines will be closer to the points in general and noise is more problematic so they need a special cutoff.  This setting is that cutoff. If the median absolute residuals </w:t>
+      </w:r>
+      <w:proofErr w:type="gramStart"/>
+      <w:r>
+        <w:t>is</w:t>
+      </w:r>
+      <w:proofErr w:type="gramEnd"/>
+      <w:r>
+        <w:t xml:space="preserve"> above this value, the associated peptide rate will be discarded.</w:t>
+      </w:r>
+    </w:p>
+    <w:p>
+      <w:r>
+        <w:t>Median absolute residuals cutoff two points – the error metric for assessing the goodness of a peptide rate fit is determined by the distance of the points from their fit line.  The median of the absolute value of these residuals is compared to a cutoff to determine if the rate curve is considered good or bad.  Because two timepoints have fewer points to fit, the lines will be closer to the points in general and noise is more problematic so they need a special cutoff.  This setting is that cutoff.</w:t>
+      </w:r>
+      <w:r>
+        <w:t xml:space="preserve"> </w:t>
+      </w:r>
+      <w:r>
+        <w:t xml:space="preserve">If the median absolute residuals </w:t>
+      </w:r>
+      <w:proofErr w:type="gramStart"/>
+      <w:r>
+        <w:t>is</w:t>
+      </w:r>
+      <w:proofErr w:type="gramEnd"/>
+      <w:r>
+        <w:t xml:space="preserve"> above this value, the associated peptide rate will be discarded.</w:t>
+      </w:r>
+    </w:p>
+    <w:p>
+      <w:r>
+        <w:t xml:space="preserve">Median absolute residuals cutoff general – the error metric for assessing the goodness of a peptide rate fit is determined by the distance of the points from their fit line.  The median of the absolute value of these residuals is compared to a cutoff to determine if the rate curve is considered good or bad.  This is the cutoff for lines fit with many points.  If the median absolute residuals </w:t>
+      </w:r>
+      <w:proofErr w:type="gramStart"/>
+      <w:r>
+        <w:t>is</w:t>
+      </w:r>
+      <w:proofErr w:type="gramEnd"/>
+      <w:r>
+        <w:t xml:space="preserve"> above this value, the associated peptide rate will be discarded.</w:t>
+      </w:r>
+    </w:p>
+    <w:p>
+      <w:r>
         <w:t>Minimum number of peptide sequences per protein rate – the minimum number of peptide rates that must be combined together for a protein rate to be considered valid.</w:t>
       </w:r>
-    </w:p>
-    <w:p>
-      <w:r>
-        <w:t xml:space="preserve">Lowest allowed isotope value (fraction of unlabeled) – Noise or mis-identification can lead to points that are theoretically impossible.  </w:t>
-      </w:r>
-      <w:r>
-        <w:t>All peaks after M0 should be increasing above their unlabeled baseline value. To ensure this is the</w:t>
-      </w:r>
-      <w:r>
-        <w:t xml:space="preserve"> case we multipl</w:t>
-      </w:r>
-      <w:r>
-        <w:t>y</w:t>
-      </w:r>
-      <w:r>
-        <w:t xml:space="preserve"> the baseline value of each isotope except M0 by this value, </w:t>
-      </w:r>
-      <w:r>
-        <w:t>which should be less than 1.  If any of the isotopes drop below this setting multiplied by their baseline value, all isotope</w:t>
-      </w:r>
-      <w:r>
-        <w:t>s</w:t>
-      </w:r>
-      <w:r>
-        <w:t xml:space="preserve"> of that point are dropped.</w:t>
-      </w:r>
-    </w:p>
-    <w:p>
-      <w:r>
-        <w:t>Highest allowed isotope value (fraction of unlabeled)</w:t>
-      </w:r>
-      <w:r>
-        <w:t xml:space="preserve"> – Noise or mis-identification can lead to points that are theoretically impossible.  M0 should be decreasing below its unlabeled baseline value. To ensure this is the case we multiply the baseline value of M0 by this value, which should be greater than 1.  If M0 increases above this setting multiplied by its baseline value, all </w:t>
-      </w:r>
-      <w:proofErr w:type="spellStart"/>
-      <w:r>
-        <w:t>isotop</w:t>
-      </w:r>
-      <w:r>
-        <w:t>s</w:t>
-      </w:r>
-      <w:r>
-        <w:t>e</w:t>
-      </w:r>
-      <w:proofErr w:type="spellEnd"/>
-      <w:r>
-        <w:t xml:space="preserve"> of that point are dropped</w:t>
-      </w:r>
-      <w:r>
-        <w:t>.</w:t>
-      </w:r>
-    </w:p>
-    <w:p>
-      <w:r>
-        <w:t>M0 decreasing allowed noise (fraction of unlabeled M0) – M0 should be constantly decreasing, or at the very least staying steady.  We wish to determine if that is the case.  This value is multiplied by the baseline m0 value.  If any point is higher in value than the previous point + baseline M0 x this setting, it is determined that M0 is not constantly decreasing.</w:t>
-      </w:r>
-    </w:p>
-    <w:p>
-      <w:r>
-        <w:t xml:space="preserve">Median absolute residuals cutoff single point – the error metric for assessing the goodness of a peptide rate fit is determined by the distance of the points from their fit line.  The median of the absolute value of these residuals is compared to a cutoff to determine if the rate curve is considered good or bad.  Because single timepoints have fewer points to fit, the lines will be closer to the points in general and noise is more problematic so they need a special cutoff.  This setting is that cutoff. If the median absolute residuals </w:t>
-      </w:r>
-      <w:proofErr w:type="gramStart"/>
-      <w:r>
-        <w:t>is</w:t>
-      </w:r>
-      <w:proofErr w:type="gramEnd"/>
-      <w:r>
-        <w:t xml:space="preserve"> above this value, the associated peptide rate will be discarded.</w:t>
-      </w:r>
-    </w:p>
-    <w:p>
-      <w:r>
-        <w:t>Median absolute residuals cutoff two points – the error metric for assessing the goodness of a peptide rate fit is determined by the distance of the points from their fit line.  The median of the absolute value of these residuals is compared to a cutoff to determine if the rate curve is considered good or bad.  Because two timepoints have fewer points to fit, the lines will be closer to the points in general and noise is more problematic so they need a special cutoff.  This setting is that cutoff.</w:t>
-      </w:r>
-      <w:r>
-        <w:t xml:space="preserve"> </w:t>
-      </w:r>
-      <w:r>
-        <w:t xml:space="preserve">If the median absolute residuals </w:t>
-      </w:r>
-      <w:proofErr w:type="gramStart"/>
-      <w:r>
-        <w:t>is</w:t>
-      </w:r>
-      <w:proofErr w:type="gramEnd"/>
-      <w:r>
-        <w:t xml:space="preserve"> above this value, the associated peptide rate will be discarded.</w:t>
-      </w:r>
-    </w:p>
-    <w:p>
-      <w:r>
-        <w:t xml:space="preserve">Median absolute residuals cutoff general – the error metric for assessing the goodness of a peptide rate fit is determined by the distance of the points from their fit line.  The median of the absolute value of these residuals is compared to a cutoff to determine if the rate curve is considered good or bad.  This is the cutoff for lines fit with many points.  If the median absolute residuals </w:t>
-      </w:r>
-      <w:proofErr w:type="gramStart"/>
-      <w:r>
-        <w:t>is</w:t>
-      </w:r>
-      <w:proofErr w:type="gramEnd"/>
-      <w:r>
-        <w:t xml:space="preserve"> above this value, the associated peptide rate will be discarded.</w:t>
-      </w:r>
+      <w:bookmarkStart w:id="19" w:name="_GoBack"/>
+      <w:bookmarkEnd w:id="19"/>
     </w:p>
     <w:p>
       <w:r>
         <w:lastRenderedPageBreak/>
-        <w:t>Graph file type – the file type for the output graphs</w:t>
-      </w:r>
-    </w:p>
-    <w:p>
-      <w:r>
         <w:t>How to combine sequences to protein – whether to use average or median to combine peptide rates to calculate protein rates.</w:t>
       </w:r>
     </w:p>
@@ -8831,14 +8816,14 @@
       <w:pPr>
         <w:pStyle w:val="Heading2"/>
       </w:pPr>
-      <w:bookmarkStart w:id="25" w:name="_Hlk86137618"/>
-      <w:bookmarkStart w:id="26" w:name="_Toc86148511"/>
+      <w:bookmarkStart w:id="25" w:name="_Toc86148511"/>
+      <w:bookmarkStart w:id="26" w:name="_Hlk86137618"/>
       <w:r>
         <w:t>Adjusting Amino Acids</w:t>
       </w:r>
-      <w:bookmarkEnd w:id="26"/>
-    </w:p>
-    <w:bookmarkEnd w:id="25"/>
+      <w:bookmarkEnd w:id="25"/>
+    </w:p>
+    <w:bookmarkEnd w:id="26"/>
     <w:p>
       <w:r>
         <w:t xml:space="preserve">The relevant file here </w:t>
@@ -9045,12 +9030,12 @@
       <w:pPr>
         <w:pStyle w:val="Heading2"/>
       </w:pPr>
-      <w:bookmarkStart w:id="27" w:name="_Hlk86052215"/>
-      <w:bookmarkStart w:id="28" w:name="_Toc86148512"/>
+      <w:bookmarkStart w:id="27" w:name="_Toc86148512"/>
+      <w:bookmarkStart w:id="28" w:name="_Hlk86052215"/>
       <w:r>
         <w:t>Adjusting Post Translational Modifications</w:t>
       </w:r>
-      <w:bookmarkEnd w:id="28"/>
+      <w:bookmarkEnd w:id="27"/>
     </w:p>
     <w:p>
       <w:r>
@@ -9239,7 +9224,7 @@
         <w:pStyle w:val="Heading2"/>
       </w:pPr>
       <w:bookmarkStart w:id="29" w:name="_Toc86148513"/>
-      <w:bookmarkEnd w:id="27"/>
+      <w:bookmarkEnd w:id="28"/>
       <w:r>
         <w:lastRenderedPageBreak/>
         <w:t>Adding new Labeling Schemes</w:t>
@@ -10094,6 +10079,7 @@
   <w:style w:type="character" w:default="1" w:styleId="DefaultParagraphFont">
     <w:name w:val="Default Paragraph Font"/>
     <w:uiPriority w:val="1"/>
+    <w:semiHidden/>
     <w:unhideWhenUsed/>
   </w:style>
   <w:style w:type="table" w:default="1" w:styleId="TableNormal">
@@ -10677,7 +10663,7 @@
 </file>
 
 <file path=customXml/itemProps1.xml><?xml version="1.0" encoding="utf-8"?>
-<ds:datastoreItem xmlns:ds="http://schemas.openxmlformats.org/officeDocument/2006/customXml" ds:itemID="{CF2319C4-5D93-4EA6-A9AA-36E8395DACBC}">
+<ds:datastoreItem xmlns:ds="http://schemas.openxmlformats.org/officeDocument/2006/customXml" ds:itemID="{CA45D7F8-54BE-42D4-9FFD-BA159A14BAE0}">
   <ds:schemaRefs>
     <ds:schemaRef ds:uri="http://schemas.openxmlformats.org/officeDocument/2006/bibliography"/>
   </ds:schemaRefs>

</xml_diff>